<commit_message>
minor bugs fixed, redis channels implemented
</commit_message>
<xml_diff>
--- a/HoangMinhNhat_501210710_tienDoThucTap.docx.docx
+++ b/HoangMinhNhat_501210710_tienDoThucTap.docx.docx
@@ -1,6 +1,6 @@
 
 <file path=word/document.xml><?xml version="1.0" encoding="utf-8"?>
-<w:document xmlns:wpc="http://schemas.microsoft.com/office/word/2010/wordprocessingCanvas" xmlns:cx="http://schemas.microsoft.com/office/drawing/2014/chartex" xmlns:cx1="http://schemas.microsoft.com/office/drawing/2015/9/8/chartex" xmlns:cx2="http://schemas.microsoft.com/office/drawing/2015/10/21/chartex" xmlns:cx3="http://schemas.microsoft.com/office/drawing/2016/5/9/chartex" xmlns:cx4="http://schemas.microsoft.com/office/drawing/2016/5/10/chartex" xmlns:cx5="http://schemas.microsoft.com/office/drawing/2016/5/11/chartex" xmlns:cx6="http://schemas.microsoft.com/office/drawing/2016/5/12/chartex" xmlns:cx7="http://schemas.microsoft.com/office/drawing/2016/5/13/chartex" xmlns:cx8="http://schemas.microsoft.com/office/drawing/2016/5/14/chartex" xmlns:mc="http://schemas.openxmlformats.org/markup-compatibility/2006" xmlns:aink="http://schemas.microsoft.com/office/drawing/2016/ink" xmlns:am3d="http://schemas.microsoft.com/office/drawing/2017/model3d" xmlns:o="urn:schemas-microsoft-com:office:office" xmlns:oel="http://schemas.microsoft.com/office/2019/extlst" xmlns:r="http://schemas.openxmlformats.org/officeDocument/2006/relationships" xmlns:m="http://schemas.openxmlformats.org/officeDocument/2006/math" xmlns:v="urn:schemas-microsoft-com:vml" xmlns:wp14="http://schemas.microsoft.com/office/word/2010/wordprocessingDrawing" xmlns:wp="http://schemas.openxmlformats.org/drawingml/2006/wordprocessingDrawing" xmlns:w10="urn:schemas-microsoft-com:office:word" xmlns:w="http://schemas.openxmlformats.org/wordprocessingml/2006/main" xmlns:w14="http://schemas.microsoft.com/office/word/2010/wordml" xmlns:w15="http://schemas.microsoft.com/office/word/2012/wordml" xmlns:w16cex="http://schemas.microsoft.com/office/word/2018/wordml/cex" xmlns:w16cid="http://schemas.microsoft.com/office/word/2016/wordml/cid" xmlns:w16="http://schemas.microsoft.com/office/word/2018/wordml" xmlns:w16du="http://schemas.microsoft.com/office/word/2023/wordml/word16du" xmlns:w16sdtdh="http://schemas.microsoft.com/office/word/2020/wordml/sdtdatahash" xmlns:w16se="http://schemas.microsoft.com/office/word/2015/wordml/symex" xmlns:wpg="http://schemas.microsoft.com/office/word/2010/wordprocessingGroup" xmlns:wpi="http://schemas.microsoft.com/office/word/2010/wordprocessingInk" xmlns:wne="http://schemas.microsoft.com/office/word/2006/wordml" xmlns:wps="http://schemas.microsoft.com/office/word/2010/wordprocessingShape" mc:Ignorable="w14 w15 w16se w16cid w16 w16cex w16sdtdh wp14">
+<w:document xmlns:wpc="http://schemas.microsoft.com/office/word/2010/wordprocessingCanvas" xmlns:cx="http://schemas.microsoft.com/office/drawing/2014/chartex" xmlns:cx1="http://schemas.microsoft.com/office/drawing/2015/9/8/chartex" xmlns:cx2="http://schemas.microsoft.com/office/drawing/2015/10/21/chartex" xmlns:cx3="http://schemas.microsoft.com/office/drawing/2016/5/9/chartex" xmlns:cx4="http://schemas.microsoft.com/office/drawing/2016/5/10/chartex" xmlns:cx5="http://schemas.microsoft.com/office/drawing/2016/5/11/chartex" xmlns:cx6="http://schemas.microsoft.com/office/drawing/2016/5/12/chartex" xmlns:cx7="http://schemas.microsoft.com/office/drawing/2016/5/13/chartex" xmlns:cx8="http://schemas.microsoft.com/office/drawing/2016/5/14/chartex" xmlns:mc="http://schemas.openxmlformats.org/markup-compatibility/2006" xmlns:aink="http://schemas.microsoft.com/office/drawing/2016/ink" xmlns:am3d="http://schemas.microsoft.com/office/drawing/2017/model3d" xmlns:o="urn:schemas-microsoft-com:office:office" xmlns:oel="http://schemas.microsoft.com/office/2019/extlst" xmlns:r="http://schemas.openxmlformats.org/officeDocument/2006/relationships" xmlns:m="http://schemas.openxmlformats.org/officeDocument/2006/math" xmlns:v="urn:schemas-microsoft-com:vml" xmlns:wp14="http://schemas.microsoft.com/office/word/2010/wordprocessingDrawing" xmlns:wp="http://schemas.openxmlformats.org/drawingml/2006/wordprocessingDrawing" xmlns:w10="urn:schemas-microsoft-com:office:word" xmlns:w="http://schemas.openxmlformats.org/wordprocessingml/2006/main" xmlns:w14="http://schemas.microsoft.com/office/word/2010/wordml" xmlns:w15="http://schemas.microsoft.com/office/word/2012/wordml" xmlns:w16cex="http://schemas.microsoft.com/office/word/2018/wordml/cex" xmlns:w16cid="http://schemas.microsoft.com/office/word/2016/wordml/cid" xmlns:w16="http://schemas.microsoft.com/office/word/2018/wordml" xmlns:w16sdtdh="http://schemas.microsoft.com/office/word/2020/wordml/sdtdatahash" xmlns:w16se="http://schemas.microsoft.com/office/word/2015/wordml/symex" xmlns:wpg="http://schemas.microsoft.com/office/word/2010/wordprocessingGroup" xmlns:wpi="http://schemas.microsoft.com/office/word/2010/wordprocessingInk" xmlns:wne="http://schemas.microsoft.com/office/word/2006/wordml" xmlns:wps="http://schemas.microsoft.com/office/word/2010/wordprocessingShape" mc:Ignorable="w14 w15 w16se w16cid w16 w16cex w16sdtdh wp14">
   <w:body>
     <w:p>
       <w:pPr>
@@ -84,12 +84,18 @@
           </mc:Choice>
           <mc:Fallback>
             <w:pict>
-              <v:rect w14:anchorId="1DB21DCC" id="Rectangle 2" o:spid="_x0000_s1026" style="position:absolute;margin-left:-10.9pt;margin-top:1.05pt;width:514.5pt;height:749.25pt;z-index:251658241;visibility:visible;mso-wrap-style:square;mso-width-percent:0;mso-height-percent:0;mso-wrap-distance-left:9pt;mso-wrap-distance-top:0;mso-wrap-distance-right:9pt;mso-wrap-distance-bottom:0;mso-position-horizontal:absolute;mso-position-horizontal-relative:text;mso-position-vertical:absolute;mso-position-vertical-relative:text;mso-width-percent:0;mso-height-percent:0;mso-width-relative:margin;mso-height-relative:margin;v-text-anchor:middle" o:gfxdata="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" filled="f" strokecolor="black [3213]" strokeweight="3pt">
+              <v:rect w14:anchorId="31B19A18" id="Rectangle 2" o:spid="_x0000_s1026" style="position:absolute;margin-left:-10.9pt;margin-top:1.05pt;width:514.5pt;height:749.25pt;z-index:251658241;visibility:visible;mso-wrap-style:square;mso-width-percent:0;mso-height-percent:0;mso-wrap-distance-left:9pt;mso-wrap-distance-top:0;mso-wrap-distance-right:9pt;mso-wrap-distance-bottom:0;mso-position-horizontal:absolute;mso-position-horizontal-relative:text;mso-position-vertical:absolute;mso-position-vertical-relative:text;mso-width-percent:0;mso-height-percent:0;mso-width-relative:margin;mso-height-relative:margin;v-text-anchor:middle" o:gfxdata="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" filled="f" strokecolor="black [3213]" strokeweight="3pt">
                 <v:stroke linestyle="thinThick"/>
               </v:rect>
             </w:pict>
           </mc:Fallback>
         </mc:AlternateContent>
+      </w:r>
+      <w:r>
+        <w:rPr>
+          <w:lang w:val="fr-FR"/>
+        </w:rPr>
+        <w:t>Lê</w:t>
       </w:r>
     </w:p>
     <w:p>
@@ -198,7 +204,7 @@
           </mc:Choice>
           <mc:Fallback>
             <w:pict>
-              <v:line w14:anchorId="5055C06F" id="Straight Connector 3" o:spid="_x0000_s1026" style="position:absolute;z-index:251658242;visibility:visible;mso-wrap-style:square;mso-wrap-distance-left:9pt;mso-wrap-distance-top:0;mso-wrap-distance-right:9pt;mso-wrap-distance-bottom:0;mso-position-horizontal:center;mso-position-horizontal-relative:margin;mso-position-vertical:absolute;mso-position-vertical-relative:text" from="0,3.25pt" to="107.25pt,3.25pt" o:gfxdata="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" strokecolor="black [3213]" strokeweight=".5pt">
+              <v:line w14:anchorId="4DFEF76A" id="Straight Connector 3" o:spid="_x0000_s1026" style="position:absolute;z-index:251658242;visibility:visible;mso-wrap-style:square;mso-wrap-distance-left:9pt;mso-wrap-distance-top:0;mso-wrap-distance-right:9pt;mso-wrap-distance-bottom:0;mso-position-horizontal:center;mso-position-horizontal-relative:margin;mso-position-vertical:absolute;mso-position-vertical-relative:text" from="0,3.25pt" to="107.25pt,3.25pt" o:gfxdata="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" strokecolor="black [3213]" strokeweight=".5pt">
                 <v:stroke joinstyle="miter"/>
                 <w10:wrap anchorx="margin"/>
               </v:line>
@@ -561,15 +567,7 @@
           <w:szCs w:val="32"/>
           <w:lang w:val="fr-FR"/>
         </w:rPr>
-        <w:t xml:space="preserve"> : </w:t>
-      </w:r>
-      <w:r>
-        <w:rPr>
-          <w:sz w:val="32"/>
-          <w:szCs w:val="32"/>
-          <w:lang w:val="fr-FR"/>
-        </w:rPr>
-        <w:t>24/6/2023</w:t>
+        <w:t> : 24/6/2023</w:t>
       </w:r>
     </w:p>
     <w:p>
@@ -909,7 +907,7 @@
           </mc:Choice>
           <mc:Fallback>
             <w:pict>
-              <v:line w14:anchorId="3FE614B4" id="Line 29" o:spid="_x0000_s1026" style="position:absolute;z-index:251658240;visibility:visible;mso-wrap-style:square;mso-width-percent:0;mso-height-percent:0;mso-wrap-distance-left:9pt;mso-wrap-distance-top:0;mso-wrap-distance-right:9pt;mso-wrap-distance-bottom:0;mso-position-horizontal:absolute;mso-position-horizontal-relative:text;mso-position-vertical:absolute;mso-position-vertical-relative:text;mso-width-percent:0;mso-height-percent:0;mso-width-relative:page;mso-height-relative:page" from="46.5pt,30.75pt" to="172.5pt,30.75pt" o:gfxdata="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"/>
+              <v:line w14:anchorId="7D8EF51E" id="Line 29" o:spid="_x0000_s1026" style="position:absolute;z-index:251658240;visibility:visible;mso-wrap-style:square;mso-width-percent:0;mso-height-percent:0;mso-wrap-distance-left:9pt;mso-wrap-distance-top:0;mso-wrap-distance-right:9pt;mso-wrap-distance-bottom:0;mso-position-horizontal:absolute;mso-position-horizontal-relative:text;mso-position-vertical:absolute;mso-position-vertical-relative:text;mso-width-percent:0;mso-height-percent:0;mso-width-relative:page;mso-height-relative:page" from="46.5pt,30.75pt" to="172.5pt,30.75pt" o:gfxdata="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"/>
             </w:pict>
           </mc:Fallback>
         </mc:AlternateContent>
@@ -1219,6 +1217,23 @@
               <w:t>Thiết kế template bằng HTML/CSS/Javascript cho web app full stack viết bằng django</w:t>
             </w:r>
           </w:p>
+          <w:p>
+            <w:pPr>
+              <w:spacing w:line="360" w:lineRule="auto"/>
+              <w:jc w:val="both"/>
+              <w:rPr>
+                <w:sz w:val="28"/>
+                <w:szCs w:val="28"/>
+              </w:rPr>
+            </w:pPr>
+            <w:r>
+              <w:rPr>
+                <w:sz w:val="28"/>
+                <w:szCs w:val="28"/>
+              </w:rPr>
+              <w:t>(100%)</w:t>
+            </w:r>
+          </w:p>
         </w:tc>
         <w:tc>
           <w:tcPr>
@@ -1243,6 +1258,13 @@
                 <w:szCs w:val="28"/>
               </w:rPr>
             </w:pPr>
+            <w:r>
+              <w:rPr>
+                <w:sz w:val="28"/>
+                <w:szCs w:val="28"/>
+              </w:rPr>
+              <w:t>Lê Thị Huỳnh Chi</w:t>
+            </w:r>
           </w:p>
         </w:tc>
         <w:tc>
@@ -1409,7 +1431,31 @@
                 <w:sz w:val="28"/>
                 <w:szCs w:val="28"/>
               </w:rPr>
-              <w:t xml:space="preserve">Thiết lập môi trường (zlib, cmake, sqlite…), tạo khung sườn cho app, thiết kế database </w:t>
+              <w:t>Thiết lập môi trường (zlib, cmake, sqlite…), tạo khung sườn cho app, thiết kế database</w:t>
+            </w:r>
+          </w:p>
+          <w:p>
+            <w:pPr>
+              <w:spacing w:line="360" w:lineRule="auto"/>
+              <w:jc w:val="both"/>
+              <w:rPr>
+                <w:sz w:val="28"/>
+                <w:szCs w:val="28"/>
+              </w:rPr>
+            </w:pPr>
+            <w:r>
+              <w:rPr>
+                <w:sz w:val="28"/>
+                <w:szCs w:val="28"/>
+              </w:rPr>
+              <w:t>(100%)</w:t>
+            </w:r>
+            <w:r>
+              <w:rPr>
+                <w:sz w:val="28"/>
+                <w:szCs w:val="28"/>
+              </w:rPr>
+              <w:t xml:space="preserve"> </w:t>
             </w:r>
           </w:p>
         </w:tc>
@@ -1426,6 +1472,23 @@
                 <w:szCs w:val="28"/>
               </w:rPr>
             </w:pPr>
+          </w:p>
+          <w:p>
+            <w:pPr>
+              <w:spacing w:line="360" w:lineRule="auto"/>
+              <w:jc w:val="both"/>
+              <w:rPr>
+                <w:sz w:val="28"/>
+                <w:szCs w:val="28"/>
+              </w:rPr>
+            </w:pPr>
+            <w:r>
+              <w:rPr>
+                <w:sz w:val="28"/>
+                <w:szCs w:val="28"/>
+              </w:rPr>
+              <w:t>Lê Thị Huỳnh Chi</w:t>
+            </w:r>
           </w:p>
         </w:tc>
         <w:tc>
@@ -1580,6 +1643,13 @@
               </w:rPr>
               <w:t xml:space="preserve">Viết routing, tích hợp view (template) với controller và controller với model, viết hàm chức năng </w:t>
             </w:r>
+            <w:r>
+              <w:rPr>
+                <w:sz w:val="28"/>
+                <w:szCs w:val="28"/>
+              </w:rPr>
+              <w:t>(75%)</w:t>
+            </w:r>
           </w:p>
         </w:tc>
         <w:tc>
@@ -1595,6 +1665,63 @@
                 <w:szCs w:val="28"/>
               </w:rPr>
             </w:pPr>
+          </w:p>
+          <w:p>
+            <w:pPr>
+              <w:rPr>
+                <w:sz w:val="28"/>
+                <w:szCs w:val="28"/>
+              </w:rPr>
+            </w:pPr>
+          </w:p>
+          <w:p>
+            <w:pPr>
+              <w:rPr>
+                <w:sz w:val="28"/>
+                <w:szCs w:val="28"/>
+              </w:rPr>
+            </w:pPr>
+          </w:p>
+          <w:p>
+            <w:pPr>
+              <w:rPr>
+                <w:sz w:val="28"/>
+                <w:szCs w:val="28"/>
+              </w:rPr>
+            </w:pPr>
+          </w:p>
+          <w:p>
+            <w:pPr>
+              <w:rPr>
+                <w:sz w:val="28"/>
+                <w:szCs w:val="28"/>
+              </w:rPr>
+            </w:pPr>
+          </w:p>
+          <w:p>
+            <w:pPr>
+              <w:ind w:firstLine="720"/>
+              <w:rPr>
+                <w:sz w:val="28"/>
+                <w:szCs w:val="28"/>
+              </w:rPr>
+            </w:pPr>
+          </w:p>
+          <w:p>
+            <w:pPr>
+              <w:ind w:firstLine="720"/>
+              <w:rPr>
+                <w:sz w:val="28"/>
+                <w:szCs w:val="28"/>
+              </w:rPr>
+            </w:pPr>
+            <w:r>
+              <w:rPr>
+                <w:sz w:val="28"/>
+                <w:szCs w:val="28"/>
+              </w:rPr>
+              <w:t>Lê Thị Huỳnh Chi</w:t>
+            </w:r>
           </w:p>
         </w:tc>
         <w:tc>
@@ -1662,46 +1789,67 @@
                 <w:sz w:val="28"/>
                 <w:szCs w:val="28"/>
               </w:rPr>
-              <w:t>Tuần lễ thứ …</w:t>
-            </w:r>
-          </w:p>
-          <w:p>
-            <w:pPr>
-              <w:spacing w:line="360" w:lineRule="auto"/>
-              <w:rPr>
-                <w:sz w:val="28"/>
-                <w:szCs w:val="28"/>
-              </w:rPr>
-            </w:pPr>
-            <w:r>
-              <w:rPr>
-                <w:sz w:val="28"/>
-                <w:szCs w:val="28"/>
-              </w:rPr>
-              <w:t>Từ ……/……/………</w:t>
-            </w:r>
-            <w:r>
-              <w:rPr>
-                <w:sz w:val="28"/>
-                <w:szCs w:val="28"/>
-              </w:rPr>
-              <w:t>.</w:t>
-            </w:r>
-          </w:p>
-          <w:p>
-            <w:pPr>
-              <w:spacing w:line="360" w:lineRule="auto"/>
-              <w:rPr>
-                <w:sz w:val="28"/>
-                <w:szCs w:val="28"/>
-              </w:rPr>
-            </w:pPr>
-            <w:r>
-              <w:rPr>
-                <w:sz w:val="28"/>
-                <w:szCs w:val="28"/>
-              </w:rPr>
-              <w:t>Đến ……/……/………</w:t>
+              <w:t>Tuần lễ thứ</w:t>
+            </w:r>
+            <w:r>
+              <w:rPr>
+                <w:sz w:val="28"/>
+                <w:szCs w:val="28"/>
+              </w:rPr>
+              <w:t xml:space="preserve"> 4</w:t>
+            </w:r>
+          </w:p>
+          <w:p>
+            <w:pPr>
+              <w:spacing w:line="360" w:lineRule="auto"/>
+              <w:rPr>
+                <w:sz w:val="28"/>
+                <w:szCs w:val="28"/>
+              </w:rPr>
+            </w:pPr>
+            <w:r>
+              <w:rPr>
+                <w:sz w:val="28"/>
+                <w:szCs w:val="28"/>
+              </w:rPr>
+              <w:t xml:space="preserve">Từ </w:t>
+            </w:r>
+            <w:r>
+              <w:rPr>
+                <w:sz w:val="28"/>
+                <w:szCs w:val="28"/>
+              </w:rPr>
+              <w:t>14/5/2023</w:t>
+            </w:r>
+          </w:p>
+          <w:p>
+            <w:pPr>
+              <w:spacing w:line="360" w:lineRule="auto"/>
+              <w:rPr>
+                <w:sz w:val="28"/>
+                <w:szCs w:val="28"/>
+              </w:rPr>
+            </w:pPr>
+            <w:r>
+              <w:rPr>
+                <w:sz w:val="28"/>
+                <w:szCs w:val="28"/>
+              </w:rPr>
+              <w:t xml:space="preserve">Đến </w:t>
+            </w:r>
+            <w:r>
+              <w:rPr>
+                <w:sz w:val="28"/>
+                <w:szCs w:val="28"/>
+              </w:rPr>
+              <w:t>21</w:t>
+            </w:r>
+            <w:r>
+              <w:rPr>
+                <w:sz w:val="28"/>
+                <w:szCs w:val="28"/>
+              </w:rPr>
+              <w:t>/5/2023</w:t>
             </w:r>
           </w:p>
         </w:tc>
@@ -1719,6 +1867,37 @@
               </w:rPr>
             </w:pPr>
           </w:p>
+          <w:p>
+            <w:pPr>
+              <w:spacing w:line="360" w:lineRule="auto"/>
+              <w:jc w:val="both"/>
+              <w:rPr>
+                <w:sz w:val="28"/>
+                <w:szCs w:val="28"/>
+              </w:rPr>
+            </w:pPr>
+            <w:r>
+              <w:rPr>
+                <w:sz w:val="28"/>
+                <w:szCs w:val="28"/>
+              </w:rPr>
+              <w:t>Viết routing, tích hợp view (template) với controller và controller với model, viết hàm chức năng (</w:t>
+            </w:r>
+            <w:r>
+              <w:rPr>
+                <w:sz w:val="28"/>
+                <w:szCs w:val="28"/>
+              </w:rPr>
+              <w:t>100%</w:t>
+            </w:r>
+            <w:r>
+              <w:rPr>
+                <w:sz w:val="28"/>
+                <w:szCs w:val="28"/>
+              </w:rPr>
+              <w:t>)</w:t>
+            </w:r>
+          </w:p>
         </w:tc>
         <w:tc>
           <w:tcPr>
@@ -1734,6 +1913,23 @@
               </w:rPr>
             </w:pPr>
           </w:p>
+          <w:p>
+            <w:pPr>
+              <w:spacing w:line="360" w:lineRule="auto"/>
+              <w:jc w:val="both"/>
+              <w:rPr>
+                <w:sz w:val="28"/>
+                <w:szCs w:val="28"/>
+              </w:rPr>
+            </w:pPr>
+            <w:r>
+              <w:rPr>
+                <w:sz w:val="28"/>
+                <w:szCs w:val="28"/>
+              </w:rPr>
+              <w:t>Lê Thị Huỳnh Chi</w:t>
+            </w:r>
+          </w:p>
         </w:tc>
         <w:tc>
           <w:tcPr>
@@ -1758,6 +1954,13 @@
                 <w:szCs w:val="28"/>
               </w:rPr>
             </w:pPr>
+            <w:r>
+              <w:rPr>
+                <w:sz w:val="28"/>
+                <w:szCs w:val="28"/>
+              </w:rPr>
+              <w:t>Làm cá nhân</w:t>
+            </w:r>
           </w:p>
         </w:tc>
       </w:tr>
@@ -1793,30 +1996,37 @@
                 <w:sz w:val="28"/>
                 <w:szCs w:val="28"/>
               </w:rPr>
-              <w:t>Tuần lễ thứ …</w:t>
-            </w:r>
-          </w:p>
-          <w:p>
-            <w:pPr>
-              <w:spacing w:line="360" w:lineRule="auto"/>
-              <w:rPr>
-                <w:sz w:val="28"/>
-                <w:szCs w:val="28"/>
-              </w:rPr>
-            </w:pPr>
-            <w:r>
-              <w:rPr>
-                <w:sz w:val="28"/>
-                <w:szCs w:val="28"/>
-              </w:rPr>
-              <w:t>Từ ……/……/………</w:t>
-            </w:r>
-            <w:r>
-              <w:rPr>
-                <w:sz w:val="28"/>
-                <w:szCs w:val="28"/>
-              </w:rPr>
-              <w:t>.</w:t>
+              <w:t xml:space="preserve">Tuần lễ thứ </w:t>
+            </w:r>
+            <w:r>
+              <w:rPr>
+                <w:sz w:val="28"/>
+                <w:szCs w:val="28"/>
+              </w:rPr>
+              <w:t>5</w:t>
+            </w:r>
+          </w:p>
+          <w:p>
+            <w:pPr>
+              <w:spacing w:line="360" w:lineRule="auto"/>
+              <w:rPr>
+                <w:sz w:val="28"/>
+                <w:szCs w:val="28"/>
+              </w:rPr>
+            </w:pPr>
+            <w:r>
+              <w:rPr>
+                <w:sz w:val="28"/>
+                <w:szCs w:val="28"/>
+              </w:rPr>
+              <w:t xml:space="preserve">Từ </w:t>
+            </w:r>
+            <w:r>
+              <w:rPr>
+                <w:sz w:val="28"/>
+                <w:szCs w:val="28"/>
+              </w:rPr>
+              <w:t>21/5/2023</w:t>
             </w:r>
           </w:p>
           <w:p>
@@ -1832,7 +2042,14 @@
                 <w:sz w:val="28"/>
                 <w:szCs w:val="28"/>
               </w:rPr>
-              <w:t>Đến ……/……/………</w:t>
+              <w:t xml:space="preserve">Đến </w:t>
+            </w:r>
+            <w:r>
+              <w:rPr>
+                <w:sz w:val="28"/>
+                <w:szCs w:val="28"/>
+              </w:rPr>
+              <w:t>28/5/2023</w:t>
             </w:r>
           </w:p>
         </w:tc>
@@ -1842,6 +2059,29 @@
           </w:tcPr>
           <w:p>
             <w:pPr>
+              <w:tabs>
+                <w:tab w:val="left" w:pos="2088"/>
+              </w:tabs>
+              <w:spacing w:line="360" w:lineRule="auto"/>
+              <w:jc w:val="both"/>
+              <w:rPr>
+                <w:sz w:val="28"/>
+                <w:szCs w:val="28"/>
+              </w:rPr>
+            </w:pPr>
+            <w:r>
+              <w:rPr>
+                <w:sz w:val="28"/>
+                <w:szCs w:val="28"/>
+              </w:rPr>
+              <w:tab/>
+            </w:r>
+          </w:p>
+          <w:p>
+            <w:pPr>
+              <w:tabs>
+                <w:tab w:val="left" w:pos="2088"/>
+              </w:tabs>
               <w:spacing w:line="360" w:lineRule="auto"/>
               <w:jc w:val="both"/>
               <w:rPr>
@@ -4116,7 +4356,7 @@
 </file>
 
 <file path=word/numbering.xml><?xml version="1.0" encoding="utf-8"?>
-<w:numbering xmlns:wpc="http://schemas.microsoft.com/office/word/2010/wordprocessingCanvas" xmlns:cx="http://schemas.microsoft.com/office/drawing/2014/chartex" xmlns:cx1="http://schemas.microsoft.com/office/drawing/2015/9/8/chartex" xmlns:cx2="http://schemas.microsoft.com/office/drawing/2015/10/21/chartex" xmlns:cx3="http://schemas.microsoft.com/office/drawing/2016/5/9/chartex" xmlns:cx4="http://schemas.microsoft.com/office/drawing/2016/5/10/chartex" xmlns:cx5="http://schemas.microsoft.com/office/drawing/2016/5/11/chartex" xmlns:cx6="http://schemas.microsoft.com/office/drawing/2016/5/12/chartex" xmlns:cx7="http://schemas.microsoft.com/office/drawing/2016/5/13/chartex" xmlns:cx8="http://schemas.microsoft.com/office/drawing/2016/5/14/chartex" xmlns:mc="http://schemas.openxmlformats.org/markup-compatibility/2006" xmlns:aink="http://schemas.microsoft.com/office/drawing/2016/ink" xmlns:am3d="http://schemas.microsoft.com/office/drawing/2017/model3d" xmlns:o="urn:schemas-microsoft-com:office:office" xmlns:oel="http://schemas.microsoft.com/office/2019/extlst" xmlns:r="http://schemas.openxmlformats.org/officeDocument/2006/relationships" xmlns:m="http://schemas.openxmlformats.org/officeDocument/2006/math" xmlns:v="urn:schemas-microsoft-com:vml" xmlns:wp14="http://schemas.microsoft.com/office/word/2010/wordprocessingDrawing" xmlns:wp="http://schemas.openxmlformats.org/drawingml/2006/wordprocessingDrawing" xmlns:w10="urn:schemas-microsoft-com:office:word" xmlns:w="http://schemas.openxmlformats.org/wordprocessingml/2006/main" xmlns:w14="http://schemas.microsoft.com/office/word/2010/wordml" xmlns:w15="http://schemas.microsoft.com/office/word/2012/wordml" xmlns:w16cex="http://schemas.microsoft.com/office/word/2018/wordml/cex" xmlns:w16cid="http://schemas.microsoft.com/office/word/2016/wordml/cid" xmlns:w16="http://schemas.microsoft.com/office/word/2018/wordml" xmlns:w16du="http://schemas.microsoft.com/office/word/2023/wordml/word16du" xmlns:w16sdtdh="http://schemas.microsoft.com/office/word/2020/wordml/sdtdatahash" xmlns:w16se="http://schemas.microsoft.com/office/word/2015/wordml/symex" xmlns:wpg="http://schemas.microsoft.com/office/word/2010/wordprocessingGroup" xmlns:wpi="http://schemas.microsoft.com/office/word/2010/wordprocessingInk" xmlns:wne="http://schemas.microsoft.com/office/word/2006/wordml" xmlns:wps="http://schemas.microsoft.com/office/word/2010/wordprocessingShape" mc:Ignorable="w14 w15 w16se w16cid w16 w16cex w16sdtdh wp14">
+<w:numbering xmlns:wpc="http://schemas.microsoft.com/office/word/2010/wordprocessingCanvas" xmlns:cx="http://schemas.microsoft.com/office/drawing/2014/chartex" xmlns:cx1="http://schemas.microsoft.com/office/drawing/2015/9/8/chartex" xmlns:cx2="http://schemas.microsoft.com/office/drawing/2015/10/21/chartex" xmlns:cx3="http://schemas.microsoft.com/office/drawing/2016/5/9/chartex" xmlns:cx4="http://schemas.microsoft.com/office/drawing/2016/5/10/chartex" xmlns:cx5="http://schemas.microsoft.com/office/drawing/2016/5/11/chartex" xmlns:cx6="http://schemas.microsoft.com/office/drawing/2016/5/12/chartex" xmlns:cx7="http://schemas.microsoft.com/office/drawing/2016/5/13/chartex" xmlns:cx8="http://schemas.microsoft.com/office/drawing/2016/5/14/chartex" xmlns:mc="http://schemas.openxmlformats.org/markup-compatibility/2006" xmlns:aink="http://schemas.microsoft.com/office/drawing/2016/ink" xmlns:am3d="http://schemas.microsoft.com/office/drawing/2017/model3d" xmlns:o="urn:schemas-microsoft-com:office:office" xmlns:oel="http://schemas.microsoft.com/office/2019/extlst" xmlns:r="http://schemas.openxmlformats.org/officeDocument/2006/relationships" xmlns:m="http://schemas.openxmlformats.org/officeDocument/2006/math" xmlns:v="urn:schemas-microsoft-com:vml" xmlns:wp14="http://schemas.microsoft.com/office/word/2010/wordprocessingDrawing" xmlns:wp="http://schemas.openxmlformats.org/drawingml/2006/wordprocessingDrawing" xmlns:w10="urn:schemas-microsoft-com:office:word" xmlns:w="http://schemas.openxmlformats.org/wordprocessingml/2006/main" xmlns:w14="http://schemas.microsoft.com/office/word/2010/wordml" xmlns:w15="http://schemas.microsoft.com/office/word/2012/wordml" xmlns:w16cex="http://schemas.microsoft.com/office/word/2018/wordml/cex" xmlns:w16cid="http://schemas.microsoft.com/office/word/2016/wordml/cid" xmlns:w16="http://schemas.microsoft.com/office/word/2018/wordml" xmlns:w16sdtdh="http://schemas.microsoft.com/office/word/2020/wordml/sdtdatahash" xmlns:w16se="http://schemas.microsoft.com/office/word/2015/wordml/symex" xmlns:wpg="http://schemas.microsoft.com/office/word/2010/wordprocessingGroup" xmlns:wpi="http://schemas.microsoft.com/office/word/2010/wordprocessingInk" xmlns:wne="http://schemas.microsoft.com/office/word/2006/wordml" xmlns:wps="http://schemas.microsoft.com/office/word/2010/wordprocessingShape" mc:Ignorable="w14 w15 w16se w16cid w16 w16cex w16sdtdh wp14">
   <w:abstractNum w:abstractNumId="0" w15:restartNumberingAfterBreak="0">
     <w:nsid w:val="097614A6"/>
     <w:multiLevelType w:val="hybridMultilevel"/>
@@ -5013,6 +5253,23 @@
 </file>
 
 <file path=customXml/item1.xml><?xml version="1.0" encoding="utf-8"?>
+<?mso-contentType ?>
+<FormTemplates xmlns="http://schemas.microsoft.com/sharepoint/v3/contenttype/forms">
+  <Display>DocumentLibraryForm</Display>
+  <Edit>DocumentLibraryForm</Edit>
+  <New>DocumentLibraryForm</New>
+</FormTemplates>
+</file>
+
+<file path=customXml/item2.xml><?xml version="1.0" encoding="utf-8"?>
+<p:properties xmlns:p="http://schemas.microsoft.com/office/2006/metadata/properties" xmlns:xsi="http://www.w3.org/2001/XMLSchema-instance" xmlns:pc="http://schemas.microsoft.com/office/infopath/2007/PartnerControls">
+  <documentManagement>
+    <ReferenceId xmlns="7896e0bb-ec9d-4437-b8aa-8c77bfd635b5" xsi:nil="true"/>
+  </documentManagement>
+</p:properties>
+</file>
+
+<file path=customXml/item3.xml><?xml version="1.0" encoding="utf-8"?>
 <ct:contentTypeSchema xmlns:ct="http://schemas.microsoft.com/office/2006/metadata/contentType" xmlns:ma="http://schemas.microsoft.com/office/2006/metadata/properties/metaAttributes" ct:_="" ma:_="" ma:contentTypeName="Document" ma:contentTypeID="0x0101003321AEED9A95C4449578AFE2A5CE22F2" ma:contentTypeVersion="3" ma:contentTypeDescription="Create a new document." ma:contentTypeScope="" ma:versionID="f77c8886795a62fe61890efe0f4b1b18">
   <xsd:schema xmlns:xsd="http://www.w3.org/2001/XMLSchema" xmlns:xs="http://www.w3.org/2001/XMLSchema" xmlns:p="http://schemas.microsoft.com/office/2006/metadata/properties" xmlns:ns2="7896e0bb-ec9d-4437-b8aa-8c77bfd635b5" targetNamespace="http://schemas.microsoft.com/office/2006/metadata/properties" ma:root="true" ma:fieldsID="fb77354958f87808655ad5027e7b6abe" ns2:_="">
     <xsd:import namespace="7896e0bb-ec9d-4437-b8aa-8c77bfd635b5"/>
@@ -5150,24 +5407,25 @@
 </ct:contentTypeSchema>
 </file>
 
-<file path=customXml/item2.xml><?xml version="1.0" encoding="utf-8"?>
-<p:properties xmlns:p="http://schemas.microsoft.com/office/2006/metadata/properties" xmlns:xsi="http://www.w3.org/2001/XMLSchema-instance" xmlns:pc="http://schemas.microsoft.com/office/infopath/2007/PartnerControls">
-  <documentManagement>
-    <ReferenceId xmlns="7896e0bb-ec9d-4437-b8aa-8c77bfd635b5" xsi:nil="true"/>
-  </documentManagement>
-</p:properties>
+<file path=customXml/itemProps1.xml><?xml version="1.0" encoding="utf-8"?>
+<ds:datastoreItem xmlns:ds="http://schemas.openxmlformats.org/officeDocument/2006/customXml" ds:itemID="{7E4F3151-2E57-43E3-B59E-7767DE941FCA}">
+  <ds:schemaRefs>
+    <ds:schemaRef ds:uri="http://schemas.microsoft.com/sharepoint/v3/contenttype/forms"/>
+  </ds:schemaRefs>
+</ds:datastoreItem>
 </file>
 
-<file path=customXml/item3.xml><?xml version="1.0" encoding="utf-8"?>
-<?mso-contentType ?>
-<FormTemplates xmlns="http://schemas.microsoft.com/sharepoint/v3/contenttype/forms">
-  <Display>DocumentLibraryForm</Display>
-  <Edit>DocumentLibraryForm</Edit>
-  <New>DocumentLibraryForm</New>
-</FormTemplates>
+<file path=customXml/itemProps2.xml><?xml version="1.0" encoding="utf-8"?>
+<ds:datastoreItem xmlns:ds="http://schemas.openxmlformats.org/officeDocument/2006/customXml" ds:itemID="{611EC0A5-8224-4CC1-AADC-91B1F188D4A1}">
+  <ds:schemaRefs>
+    <ds:schemaRef ds:uri="http://schemas.microsoft.com/office/2006/metadata/properties"/>
+    <ds:schemaRef ds:uri="http://schemas.microsoft.com/office/infopath/2007/PartnerControls"/>
+    <ds:schemaRef ds:uri="7896e0bb-ec9d-4437-b8aa-8c77bfd635b5"/>
+  </ds:schemaRefs>
+</ds:datastoreItem>
 </file>
 
-<file path=customXml/itemProps1.xml><?xml version="1.0" encoding="utf-8"?>
+<file path=customXml/itemProps3.xml><?xml version="1.0" encoding="utf-8"?>
 <ds:datastoreItem xmlns:ds="http://schemas.openxmlformats.org/officeDocument/2006/customXml" ds:itemID="{64445253-46CA-450C-91E8-B68EEA2B2D9F}">
   <ds:schemaRefs>
     <ds:schemaRef ds:uri="http://schemas.microsoft.com/office/2006/metadata/contentType"/>
@@ -5183,22 +5441,4 @@
     <ds:schemaRef ds:uri="http://schemas.microsoft.com/internal/obd"/>
   </ds:schemaRefs>
 </ds:datastoreItem>
-</file>
-
-<file path=customXml/itemProps2.xml><?xml version="1.0" encoding="utf-8"?>
-<ds:datastoreItem xmlns:ds="http://schemas.openxmlformats.org/officeDocument/2006/customXml" ds:itemID="{611EC0A5-8224-4CC1-AADC-91B1F188D4A1}">
-  <ds:schemaRefs>
-    <ds:schemaRef ds:uri="http://schemas.microsoft.com/office/2006/metadata/properties"/>
-    <ds:schemaRef ds:uri="http://schemas.microsoft.com/office/infopath/2007/PartnerControls"/>
-    <ds:schemaRef ds:uri="7896e0bb-ec9d-4437-b8aa-8c77bfd635b5"/>
-  </ds:schemaRefs>
-</ds:datastoreItem>
-</file>
-
-<file path=customXml/itemProps3.xml><?xml version="1.0" encoding="utf-8"?>
-<ds:datastoreItem xmlns:ds="http://schemas.openxmlformats.org/officeDocument/2006/customXml" ds:itemID="{7E4F3151-2E57-43E3-B59E-7767DE941FCA}">
-  <ds:schemaRefs>
-    <ds:schemaRef ds:uri="http://schemas.microsoft.com/sharepoint/v3/contenttype/forms"/>
-  </ds:schemaRefs>
-</ds:datastoreItem>
 </file>
</xml_diff>